<commit_message>
Tools, Technology, and Technique
</commit_message>
<xml_diff>
--- a/Academic Writing (Dissertation vs Coursework ).docx
+++ b/Academic Writing (Dissertation vs Coursework ).docx
@@ -369,7 +369,7 @@
           <w:szCs w:val="32"/>
         </w:rPr>
       </w:pPr>
-      <w:bookmarkStart w:id="0" w:name="_Toc108858773"/>
+      <w:bookmarkStart w:id="0" w:name="_Toc109055080"/>
       <w:r>
         <w:rPr>
           <w:rFonts w:ascii="Cambria" w:hAnsi="Cambria"/>
@@ -639,7 +639,7 @@
             </w:rPr>
             <w:fldChar w:fldCharType="separate"/>
           </w:r>
-          <w:hyperlink w:anchor="_Toc108858794" w:history="1">
+          <w:hyperlink w:anchor="_Toc109055005" w:history="1">
             <w:r>
               <w:rPr>
                 <w:rStyle w:val="Hyperlink"/>
@@ -669,7 +669,7 @@
                 <w:noProof/>
                 <w:webHidden/>
               </w:rPr>
-              <w:instrText xml:space="preserve"> PAGEREF _Toc108858794 \h </w:instrText>
+              <w:instrText xml:space="preserve"> PAGEREF _Toc109055005 \h </w:instrText>
             </w:r>
             <w:r>
               <w:rPr>
@@ -711,7 +711,7 @@
               <w:noProof/>
             </w:rPr>
           </w:pPr>
-          <w:hyperlink w:anchor="_Toc108858795" w:history="1">
+          <w:hyperlink w:anchor="_Toc109055006" w:history="1">
             <w:r>
               <w:rPr>
                 <w:rStyle w:val="Hyperlink"/>
@@ -741,7 +741,7 @@
                 <w:noProof/>
                 <w:webHidden/>
               </w:rPr>
-              <w:instrText xml:space="preserve"> PAGEREF _Toc108858795 \h </w:instrText>
+              <w:instrText xml:space="preserve"> PAGEREF _Toc109055006 \h </w:instrText>
             </w:r>
             <w:r>
               <w:rPr>
@@ -783,7 +783,7 @@
               <w:noProof/>
             </w:rPr>
           </w:pPr>
-          <w:hyperlink w:anchor="_Toc108858796" w:history="1">
+          <w:hyperlink w:anchor="_Toc109055007" w:history="1">
             <w:r>
               <w:rPr>
                 <w:rStyle w:val="Hyperlink"/>
@@ -813,7 +813,7 @@
                 <w:noProof/>
                 <w:webHidden/>
               </w:rPr>
-              <w:instrText xml:space="preserve"> PAGEREF _Toc108858796 \h </w:instrText>
+              <w:instrText xml:space="preserve"> PAGEREF _Toc109055007 \h </w:instrText>
             </w:r>
             <w:r>
               <w:rPr>
@@ -855,7 +855,7 @@
               <w:noProof/>
             </w:rPr>
           </w:pPr>
-          <w:hyperlink w:anchor="_Toc108858797" w:history="1">
+          <w:hyperlink w:anchor="_Toc109055008" w:history="1">
             <w:r>
               <w:rPr>
                 <w:rStyle w:val="Hyperlink"/>
@@ -885,7 +885,7 @@
                 <w:noProof/>
                 <w:webHidden/>
               </w:rPr>
-              <w:instrText xml:space="preserve"> PAGEREF _Toc108858797 \h </w:instrText>
+              <w:instrText xml:space="preserve"> PAGEREF _Toc109055008 \h </w:instrText>
             </w:r>
             <w:r>
               <w:rPr>
@@ -927,7 +927,7 @@
               <w:noProof/>
             </w:rPr>
           </w:pPr>
-          <w:hyperlink w:anchor="_Toc108858798" w:history="1">
+          <w:hyperlink w:anchor="_Toc109055009" w:history="1">
             <w:r>
               <w:rPr>
                 <w:rStyle w:val="Hyperlink"/>
@@ -957,7 +957,7 @@
                 <w:noProof/>
                 <w:webHidden/>
               </w:rPr>
-              <w:instrText xml:space="preserve"> PAGEREF _Toc108858798 \h </w:instrText>
+              <w:instrText xml:space="preserve"> PAGEREF _Toc109055009 \h </w:instrText>
             </w:r>
             <w:r>
               <w:rPr>
@@ -999,7 +999,7 @@
               <w:noProof/>
             </w:rPr>
           </w:pPr>
-          <w:hyperlink w:anchor="_Toc108858799" w:history="1">
+          <w:hyperlink w:anchor="_Toc109055010" w:history="1">
             <w:r>
               <w:rPr>
                 <w:rStyle w:val="Hyperlink"/>
@@ -1029,7 +1029,79 @@
                 <w:noProof/>
                 <w:webHidden/>
               </w:rPr>
-              <w:instrText xml:space="preserve"> PAGEREF _Toc108858799 \h </w:instrText>
+              <w:instrText xml:space="preserve"> PAGEREF _Toc109055010 \h </w:instrText>
+            </w:r>
+            <w:r>
+              <w:rPr>
+                <w:noProof/>
+                <w:webHidden/>
+              </w:rPr>
+            </w:r>
+            <w:r>
+              <w:rPr>
+                <w:noProof/>
+                <w:webHidden/>
+              </w:rPr>
+              <w:fldChar w:fldCharType="separate"/>
+            </w:r>
+            <w:r>
+              <w:rPr>
+                <w:noProof/>
+                <w:webHidden/>
+              </w:rPr>
+              <w:t>7</w:t>
+            </w:r>
+            <w:r>
+              <w:rPr>
+                <w:noProof/>
+                <w:webHidden/>
+              </w:rPr>
+              <w:fldChar w:fldCharType="end"/>
+            </w:r>
+          </w:hyperlink>
+        </w:p>
+        <w:p>
+          <w:pPr>
+            <w:pStyle w:val="TOC1"/>
+            <w:tabs>
+              <w:tab w:val="right" w:leader="dot" w:pos="9350"/>
+            </w:tabs>
+            <w:rPr>
+              <w:rFonts w:eastAsiaTheme="minorEastAsia"/>
+              <w:noProof/>
+            </w:rPr>
+          </w:pPr>
+          <w:hyperlink w:anchor="_Toc109055011" w:history="1">
+            <w:r>
+              <w:rPr>
+                <w:rStyle w:val="Hyperlink"/>
+                <w:rFonts w:ascii="Cambria" w:hAnsi="Cambria"/>
+                <w:b/>
+                <w:bCs/>
+                <w:noProof/>
+              </w:rPr>
+              <w:t>References</w:t>
+            </w:r>
+            <w:r>
+              <w:rPr>
+                <w:noProof/>
+                <w:webHidden/>
+              </w:rPr>
+              <w:tab/>
+            </w:r>
+            <w:r>
+              <w:rPr>
+                <w:noProof/>
+                <w:webHidden/>
+              </w:rPr>
+              <w:fldChar w:fldCharType="begin"/>
+            </w:r>
+            <w:r>
+              <w:rPr>
+                <w:noProof/>
+                <w:webHidden/>
+              </w:rPr>
+              <w:instrText xml:space="preserve"> PAGEREF _Toc109055011 \h </w:instrText>
             </w:r>
             <w:r>
               <w:rPr>
@@ -1062,78 +1134,6 @@
         </w:p>
         <w:p>
           <w:pPr>
-            <w:pStyle w:val="TOC1"/>
-            <w:tabs>
-              <w:tab w:val="right" w:leader="dot" w:pos="9350"/>
-            </w:tabs>
-            <w:rPr>
-              <w:rFonts w:eastAsiaTheme="minorEastAsia"/>
-              <w:noProof/>
-            </w:rPr>
-          </w:pPr>
-          <w:hyperlink w:anchor="_Toc108858800" w:history="1">
-            <w:r>
-              <w:rPr>
-                <w:rStyle w:val="Hyperlink"/>
-                <w:rFonts w:ascii="Cambria" w:hAnsi="Cambria"/>
-                <w:b/>
-                <w:bCs/>
-                <w:noProof/>
-              </w:rPr>
-              <w:t>References</w:t>
-            </w:r>
-            <w:r>
-              <w:rPr>
-                <w:noProof/>
-                <w:webHidden/>
-              </w:rPr>
-              <w:tab/>
-            </w:r>
-            <w:r>
-              <w:rPr>
-                <w:noProof/>
-                <w:webHidden/>
-              </w:rPr>
-              <w:fldChar w:fldCharType="begin"/>
-            </w:r>
-            <w:r>
-              <w:rPr>
-                <w:noProof/>
-                <w:webHidden/>
-              </w:rPr>
-              <w:instrText xml:space="preserve"> PAGEREF _Toc108858800 \h </w:instrText>
-            </w:r>
-            <w:r>
-              <w:rPr>
-                <w:noProof/>
-                <w:webHidden/>
-              </w:rPr>
-            </w:r>
-            <w:r>
-              <w:rPr>
-                <w:noProof/>
-                <w:webHidden/>
-              </w:rPr>
-              <w:fldChar w:fldCharType="separate"/>
-            </w:r>
-            <w:r>
-              <w:rPr>
-                <w:noProof/>
-                <w:webHidden/>
-              </w:rPr>
-              <w:t>9</w:t>
-            </w:r>
-            <w:r>
-              <w:rPr>
-                <w:noProof/>
-                <w:webHidden/>
-              </w:rPr>
-              <w:fldChar w:fldCharType="end"/>
-            </w:r>
-          </w:hyperlink>
-        </w:p>
-        <w:p>
-          <w:pPr>
             <w:rPr>
               <w:rFonts w:ascii="Cambria" w:hAnsi="Cambria"/>
               <w:b/>
@@ -1485,7 +1485,7 @@
         </w:rPr>
         <w:fldChar w:fldCharType="separate"/>
       </w:r>
-      <w:hyperlink w:anchor="_Toc108858773" w:history="1">
+      <w:hyperlink w:anchor="_Toc109055080" w:history="1">
         <w:r>
           <w:rPr>
             <w:rStyle w:val="Hyperlink"/>
@@ -1516,7 +1516,7 @@
             <w:noProof/>
             <w:webHidden/>
           </w:rPr>
-          <w:instrText xml:space="preserve"> PAGEREF _Toc108858773 \h </w:instrText>
+          <w:instrText xml:space="preserve"> PAGEREF _Toc109055080 \h </w:instrText>
         </w:r>
         <w:r>
           <w:rPr>
@@ -1563,7 +1563,7 @@
           <w:noProof/>
         </w:rPr>
       </w:pPr>
-      <w:hyperlink w:anchor="_Toc108858774" w:history="1">
+      <w:hyperlink w:anchor="_Toc109055081" w:history="1">
         <w:r>
           <w:rPr>
             <w:rStyle w:val="Hyperlink"/>
@@ -1594,7 +1594,7 @@
             <w:noProof/>
             <w:webHidden/>
           </w:rPr>
-          <w:instrText xml:space="preserve"> PAGEREF _Toc108858774 \h </w:instrText>
+          <w:instrText xml:space="preserve"> PAGEREF _Toc109055081 \h </w:instrText>
         </w:r>
         <w:r>
           <w:rPr>
@@ -1641,7 +1641,7 @@
           <w:noProof/>
         </w:rPr>
       </w:pPr>
-      <w:hyperlink w:anchor="_Toc108858775" w:history="1">
+      <w:hyperlink w:anchor="_Toc109055082" w:history="1">
         <w:r>
           <w:rPr>
             <w:rStyle w:val="Hyperlink"/>
@@ -1672,7 +1672,7 @@
             <w:noProof/>
             <w:webHidden/>
           </w:rPr>
-          <w:instrText xml:space="preserve"> PAGEREF _Toc108858775 \h </w:instrText>
+          <w:instrText xml:space="preserve"> PAGEREF _Toc109055082 \h </w:instrText>
         </w:r>
         <w:r>
           <w:rPr>
@@ -1719,7 +1719,7 @@
           <w:noProof/>
         </w:rPr>
       </w:pPr>
-      <w:hyperlink w:anchor="_Toc108858776" w:history="1">
+      <w:hyperlink w:anchor="_Toc109055083" w:history="1">
         <w:r>
           <w:rPr>
             <w:rStyle w:val="Hyperlink"/>
@@ -1750,7 +1750,7 @@
             <w:noProof/>
             <w:webHidden/>
           </w:rPr>
-          <w:instrText xml:space="preserve"> PAGEREF _Toc108858776 \h </w:instrText>
+          <w:instrText xml:space="preserve"> PAGEREF _Toc109055083 \h </w:instrText>
         </w:r>
         <w:r>
           <w:rPr>
@@ -1797,7 +1797,7 @@
           <w:noProof/>
         </w:rPr>
       </w:pPr>
-      <w:hyperlink w:anchor="_Toc108858777" w:history="1">
+      <w:hyperlink w:anchor="_Toc109055084" w:history="1">
         <w:r>
           <w:rPr>
             <w:rStyle w:val="Hyperlink"/>
@@ -1828,7 +1828,7 @@
             <w:noProof/>
             <w:webHidden/>
           </w:rPr>
-          <w:instrText xml:space="preserve"> PAGEREF _Toc108858777 \h </w:instrText>
+          <w:instrText xml:space="preserve"> PAGEREF _Toc109055084 \h </w:instrText>
         </w:r>
         <w:r>
           <w:rPr>
@@ -1915,7 +1915,7 @@
           <w:color w:val="000000" w:themeColor="text1"/>
         </w:rPr>
       </w:pPr>
-      <w:bookmarkStart w:id="1" w:name="_Toc108858794"/>
+      <w:bookmarkStart w:id="1" w:name="_Toc109055005"/>
       <w:r>
         <w:rPr>
           <w:rFonts w:ascii="Cambria" w:hAnsi="Cambria" w:cs="Arial"/>
@@ -1940,13 +1940,19 @@
         <w:rPr>
           <w:rFonts w:ascii="Cambria" w:hAnsi="Cambria" w:cs="Arial"/>
         </w:rPr>
-        <w:t xml:space="preserve">Academic writing is </w:t>
-      </w:r>
-      <w:r>
-        <w:rPr>
-          <w:rFonts w:ascii="Cambria" w:hAnsi="Cambria" w:cs="Arial"/>
-        </w:rPr>
-        <w:t xml:space="preserve">writing which communicates </w:t>
+        <w:t xml:space="preserve">Academic writing </w:t>
+      </w:r>
+      <w:r>
+        <w:rPr>
+          <w:rFonts w:ascii="Cambria" w:hAnsi="Cambria" w:cs="Arial"/>
+        </w:rPr>
+        <w:t>interconnects</w:t>
+      </w:r>
+      <w:r>
+        <w:rPr>
+          <w:rFonts w:ascii="Cambria" w:hAnsi="Cambria" w:cs="Arial"/>
+        </w:rPr>
+        <w:t xml:space="preserve"> </w:t>
       </w:r>
       <w:r>
         <w:rPr>
@@ -1964,25 +1970,43 @@
         <w:rPr>
           <w:rFonts w:ascii="Cambria" w:hAnsi="Cambria" w:cs="Arial"/>
         </w:rPr>
-        <w:t>ideas</w:t>
-      </w:r>
-      <w:r>
-        <w:rPr>
-          <w:rFonts w:ascii="Cambria" w:hAnsi="Cambria" w:cs="Arial"/>
-        </w:rPr>
-        <w:t>, and research to the wider academic community</w:t>
-      </w:r>
-      <w:r>
-        <w:rPr>
-          <w:rFonts w:ascii="Cambria" w:hAnsi="Cambria" w:cs="Arial"/>
-        </w:rPr>
-        <w:t xml:space="preserve"> but </w:t>
-      </w:r>
-      <w:r>
-        <w:rPr>
-          <w:rFonts w:ascii="Cambria" w:hAnsi="Cambria" w:cs="Arial"/>
-        </w:rPr>
-        <w:t>i</w:t>
+        <w:t>thoughts</w:t>
+      </w:r>
+      <w:r>
+        <w:rPr>
+          <w:rFonts w:ascii="Cambria" w:hAnsi="Cambria" w:cs="Arial"/>
+        </w:rPr>
+        <w:t xml:space="preserve">, and </w:t>
+      </w:r>
+      <w:r>
+        <w:rPr>
+          <w:rFonts w:ascii="Cambria" w:hAnsi="Cambria" w:cs="Arial"/>
+        </w:rPr>
+        <w:t>seek</w:t>
+      </w:r>
+      <w:r>
+        <w:rPr>
+          <w:rFonts w:ascii="Cambria" w:hAnsi="Cambria" w:cs="Arial"/>
+        </w:rPr>
+        <w:t xml:space="preserve"> to the wider academic community</w:t>
+      </w:r>
+      <w:r>
+        <w:rPr>
+          <w:rFonts w:ascii="Cambria" w:hAnsi="Cambria" w:cs="Arial"/>
+        </w:rPr>
+        <w:t>.</w:t>
+      </w:r>
+      <w:r>
+        <w:rPr>
+          <w:rFonts w:ascii="Cambria" w:hAnsi="Cambria" w:cs="Arial"/>
+        </w:rPr>
+        <w:t xml:space="preserve"> </w:t>
+      </w:r>
+      <w:r>
+        <w:rPr>
+          <w:rFonts w:ascii="Cambria" w:hAnsi="Cambria" w:cs="Arial"/>
+        </w:rPr>
+        <w:t>I</w:t>
       </w:r>
       <w:r>
         <w:rPr>
@@ -2127,13 +2151,13 @@
         <w:rPr>
           <w:rFonts w:ascii="Cambria" w:hAnsi="Cambria" w:cs="Arial"/>
         </w:rPr>
-        <w:t xml:space="preserve">It </w:t>
-      </w:r>
-      <w:r>
-        <w:rPr>
-          <w:rFonts w:ascii="Cambria" w:hAnsi="Cambria" w:cs="Arial"/>
-        </w:rPr>
-        <w:t>follows some</w:t>
+        <w:t>It</w:t>
+      </w:r>
+      <w:r>
+        <w:rPr>
+          <w:rFonts w:ascii="Cambria" w:hAnsi="Cambria" w:cs="Arial"/>
+        </w:rPr>
+        <w:t>’s</w:t>
       </w:r>
       <w:r>
         <w:rPr>
@@ -2145,7 +2169,19 @@
         <w:rPr>
           <w:rFonts w:ascii="Cambria" w:hAnsi="Cambria" w:cs="Arial"/>
         </w:rPr>
-        <w:t xml:space="preserve"> which makes it different from personal writing</w:t>
+        <w:t xml:space="preserve"> </w:t>
+      </w:r>
+      <w:r>
+        <w:rPr>
+          <w:rFonts w:ascii="Cambria" w:hAnsi="Cambria" w:cs="Arial"/>
+        </w:rPr>
+        <w:t>differ</w:t>
+      </w:r>
+      <w:r>
+        <w:rPr>
+          <w:rFonts w:ascii="Cambria" w:hAnsi="Cambria" w:cs="Arial"/>
+        </w:rPr>
+        <w:t xml:space="preserve"> it from personal writing</w:t>
       </w:r>
       <w:r>
         <w:rPr>
@@ -2250,7 +2286,7 @@
           <w:color w:val="000000" w:themeColor="text1"/>
         </w:rPr>
       </w:pPr>
-      <w:bookmarkStart w:id="2" w:name="_Toc108858774"/>
+      <w:bookmarkStart w:id="2" w:name="_Toc109055081"/>
       <w:r>
         <w:rPr>
           <w:rFonts w:ascii="Cambria" w:hAnsi="Cambria"/>
@@ -2545,13 +2581,7 @@
         <w:rPr>
           <w:rFonts w:ascii="Cambria" w:hAnsi="Cambria" w:cs="Arial"/>
         </w:rPr>
-        <w:t>considers</w:t>
-      </w:r>
-      <w:r>
-        <w:rPr>
-          <w:rFonts w:ascii="Cambria" w:hAnsi="Cambria" w:cs="Arial"/>
-        </w:rPr>
-        <w:t xml:space="preserve"> all sides of the issue and avoids bias.</w:t>
+        <w:t>studies</w:t>
       </w:r>
       <w:r>
         <w:rPr>
@@ -2563,19 +2593,97 @@
         <w:rPr>
           <w:rFonts w:ascii="Cambria" w:hAnsi="Cambria" w:cs="Arial"/>
         </w:rPr>
+        <w:t>issues from different</w:t>
+      </w:r>
+      <w:r>
+        <w:rPr>
+          <w:rFonts w:ascii="Cambria" w:hAnsi="Cambria" w:cs="Arial"/>
+        </w:rPr>
+        <w:t xml:space="preserve"> sides and </w:t>
+      </w:r>
+      <w:r>
+        <w:rPr>
+          <w:rFonts w:ascii="Cambria" w:hAnsi="Cambria" w:cs="Arial"/>
+        </w:rPr>
+        <w:t>excludes</w:t>
+      </w:r>
+      <w:r>
+        <w:rPr>
+          <w:rFonts w:ascii="Cambria" w:hAnsi="Cambria" w:cs="Arial"/>
+        </w:rPr>
+        <w:t xml:space="preserve"> bias.</w:t>
+      </w:r>
+      <w:r>
+        <w:rPr>
+          <w:rFonts w:ascii="Cambria" w:hAnsi="Cambria" w:cs="Arial"/>
+        </w:rPr>
+        <w:t xml:space="preserve"> </w:t>
+      </w:r>
+      <w:r>
+        <w:rPr>
+          <w:rFonts w:ascii="Cambria" w:hAnsi="Cambria" w:cs="Arial"/>
+        </w:rPr>
         <w:t xml:space="preserve">However, personal writings are biased often. </w:t>
       </w:r>
       <w:r>
         <w:rPr>
           <w:rFonts w:ascii="Cambria" w:hAnsi="Cambria" w:cs="Arial"/>
         </w:rPr>
-        <w:t>Emphasis is placed on the arguments and information, rather than on the writer</w:t>
-      </w:r>
-      <w:r>
-        <w:rPr>
-          <w:rFonts w:ascii="Cambria" w:hAnsi="Cambria" w:cs="Arial"/>
-        </w:rPr>
-        <w:t xml:space="preserve"> in academic writing</w:t>
+        <w:t xml:space="preserve"> In academic writing, i</w:t>
+      </w:r>
+      <w:r>
+        <w:rPr>
+          <w:rFonts w:ascii="Cambria" w:hAnsi="Cambria" w:cs="Arial"/>
+        </w:rPr>
+        <w:t>nformation</w:t>
+      </w:r>
+      <w:r>
+        <w:rPr>
+          <w:rFonts w:ascii="Cambria" w:hAnsi="Cambria" w:cs="Arial"/>
+        </w:rPr>
+        <w:t xml:space="preserve"> is </w:t>
+      </w:r>
+      <w:r>
+        <w:rPr>
+          <w:rFonts w:ascii="Cambria" w:hAnsi="Cambria" w:cs="Arial"/>
+        </w:rPr>
+        <w:t>based</w:t>
+      </w:r>
+      <w:r>
+        <w:rPr>
+          <w:rFonts w:ascii="Cambria" w:hAnsi="Cambria" w:cs="Arial"/>
+        </w:rPr>
+        <w:t xml:space="preserve"> on the arguments and information,</w:t>
+      </w:r>
+      <w:r>
+        <w:rPr>
+          <w:rFonts w:ascii="Cambria" w:hAnsi="Cambria" w:cs="Arial"/>
+        </w:rPr>
+        <w:t xml:space="preserve"> but</w:t>
+      </w:r>
+      <w:r>
+        <w:rPr>
+          <w:rFonts w:ascii="Cambria" w:hAnsi="Cambria" w:cs="Arial"/>
+        </w:rPr>
+        <w:t xml:space="preserve"> </w:t>
+      </w:r>
+      <w:r>
+        <w:rPr>
+          <w:rFonts w:ascii="Cambria" w:hAnsi="Cambria" w:cs="Arial"/>
+        </w:rPr>
+        <w:t>not</w:t>
+      </w:r>
+      <w:r>
+        <w:rPr>
+          <w:rFonts w:ascii="Cambria" w:hAnsi="Cambria" w:cs="Arial"/>
+        </w:rPr>
+        <w:t xml:space="preserve"> on the </w:t>
+      </w:r>
+      <w:r>
+        <w:rPr>
+          <w:rFonts w:ascii="Cambria" w:hAnsi="Cambria" w:cs="Arial"/>
+        </w:rPr>
+        <w:t>writer</w:t>
       </w:r>
       <w:r>
         <w:rPr>
@@ -2782,7 +2890,7 @@
           <w:color w:val="000000" w:themeColor="text1"/>
         </w:rPr>
       </w:pPr>
-      <w:bookmarkStart w:id="3" w:name="_Toc108858795"/>
+      <w:bookmarkStart w:id="3" w:name="_Toc109055006"/>
       <w:r>
         <w:rPr>
           <w:rFonts w:ascii="Cambria" w:hAnsi="Cambria" w:cs="Arial"/>
@@ -2973,7 +3081,7 @@
           <w:szCs w:val="28"/>
         </w:rPr>
       </w:pPr>
-      <w:bookmarkStart w:id="4" w:name="_Toc108858796"/>
+      <w:bookmarkStart w:id="4" w:name="_Toc109055007"/>
       <w:r>
         <w:rPr>
           <w:rFonts w:ascii="Cambria" w:hAnsi="Cambria"/>
@@ -2998,7 +3106,25 @@
         <w:rPr>
           <w:rFonts w:ascii="Cambria" w:hAnsi="Cambria" w:cs="Arial"/>
         </w:rPr>
-        <w:t>Both coursework and dissertation follow the same language, style, tone, grammar, and document formats. Similarly, both increase students’ capabilities of thinking critically, researching, creativity, innovation, communication, sharing ideas, and time management. Both writings have to be completed within a certain time otherwise they might fail. Research for answering questions, learning new things, and clearing confusion is needed.</w:t>
+        <w:t>The</w:t>
+      </w:r>
+      <w:r>
+        <w:rPr>
+          <w:rFonts w:ascii="Cambria" w:hAnsi="Cambria" w:cs="Arial"/>
+        </w:rPr>
+        <w:t xml:space="preserve"> same language, style, tone, grammar, and document formats</w:t>
+      </w:r>
+      <w:r>
+        <w:rPr>
+          <w:rFonts w:ascii="Cambria" w:hAnsi="Cambria" w:cs="Arial"/>
+        </w:rPr>
+        <w:t xml:space="preserve"> are used in both coursework and dissertation</w:t>
+      </w:r>
+      <w:r>
+        <w:rPr>
+          <w:rFonts w:ascii="Cambria" w:hAnsi="Cambria" w:cs="Arial"/>
+        </w:rPr>
+        <w:t>. Similarly, both increase students’ capabilities of thinking critically, researching, creativity, innovation, communication, sharing ideas, and time management. Both writings have to be completed within a certain time otherwise they might fail. Research for answering questions, learning new things, and clearing confusion is needed.</w:t>
       </w:r>
       <w:r>
         <w:rPr>
@@ -3073,7 +3199,7 @@
           <w:color w:val="000000" w:themeColor="text1"/>
         </w:rPr>
       </w:pPr>
-      <w:bookmarkStart w:id="5" w:name="_Toc108858775"/>
+      <w:bookmarkStart w:id="5" w:name="_Toc109055082"/>
       <w:r>
         <w:rPr>
           <w:rFonts w:ascii="Cambria" w:hAnsi="Cambria"/>
@@ -3296,7 +3422,43 @@
         <w:rPr>
           <w:rFonts w:ascii="Cambria" w:hAnsi="Cambria" w:cs="Arial"/>
         </w:rPr>
-        <w:t>Students choose a topic of their interest and the research questions have to raise on their own in the dissertation whereas the topic for the coursework is often provided by the lecturer in coursework. The coursework structure is already defined in the course whereas the dissertation does not have a particular structure. In the same way, the length, or the word count of the dissertation is very long compared to the coursework.</w:t>
+        <w:t>In dissertation, s</w:t>
+      </w:r>
+      <w:r>
+        <w:rPr>
+          <w:rFonts w:ascii="Cambria" w:hAnsi="Cambria" w:cs="Arial"/>
+        </w:rPr>
+        <w:t xml:space="preserve">tudents </w:t>
+      </w:r>
+      <w:r>
+        <w:rPr>
+          <w:rFonts w:ascii="Cambria" w:hAnsi="Cambria" w:cs="Arial"/>
+        </w:rPr>
+        <w:t>pick</w:t>
+      </w:r>
+      <w:r>
+        <w:rPr>
+          <w:rFonts w:ascii="Cambria" w:hAnsi="Cambria" w:cs="Arial"/>
+        </w:rPr>
+        <w:t xml:space="preserve"> a topic of their interest and the research questions have to </w:t>
+      </w:r>
+      <w:r>
+        <w:rPr>
+          <w:rFonts w:ascii="Cambria" w:hAnsi="Cambria" w:cs="Arial"/>
+        </w:rPr>
+        <w:t xml:space="preserve">be </w:t>
+      </w:r>
+      <w:r>
+        <w:rPr>
+          <w:rFonts w:ascii="Cambria" w:hAnsi="Cambria" w:cs="Arial"/>
+        </w:rPr>
+        <w:t>raise</w:t>
+      </w:r>
+      <w:r>
+        <w:rPr>
+          <w:rFonts w:ascii="Cambria" w:hAnsi="Cambria" w:cs="Arial"/>
+        </w:rPr>
+        <w:t>d</w:t>
       </w:r>
       <w:r>
         <w:rPr>
@@ -3308,6 +3470,60 @@
         <w:rPr>
           <w:rFonts w:ascii="Cambria" w:hAnsi="Cambria" w:cs="Arial"/>
         </w:rPr>
+        <w:t>by themselves</w:t>
+      </w:r>
+      <w:r>
+        <w:rPr>
+          <w:rFonts w:ascii="Cambria" w:hAnsi="Cambria" w:cs="Arial"/>
+        </w:rPr>
+        <w:t xml:space="preserve"> whereas the topic is provided by the lecturer</w:t>
+      </w:r>
+      <w:r>
+        <w:rPr>
+          <w:rFonts w:ascii="Cambria" w:hAnsi="Cambria" w:cs="Arial"/>
+        </w:rPr>
+        <w:t xml:space="preserve"> most of the time</w:t>
+      </w:r>
+      <w:r>
+        <w:rPr>
+          <w:rFonts w:ascii="Cambria" w:hAnsi="Cambria" w:cs="Arial"/>
+        </w:rPr>
+        <w:t xml:space="preserve"> in coursework. The coursework structure is already defined in the course whereas the dissertation does not have a particular structure. In the same way, </w:t>
+      </w:r>
+      <w:r>
+        <w:rPr>
+          <w:rFonts w:ascii="Cambria" w:hAnsi="Cambria" w:cs="Arial"/>
+        </w:rPr>
+        <w:t>dissertation</w:t>
+      </w:r>
+      <w:r>
+        <w:rPr>
+          <w:rFonts w:ascii="Cambria" w:hAnsi="Cambria" w:cs="Arial"/>
+        </w:rPr>
+        <w:t xml:space="preserve"> word count is </w:t>
+      </w:r>
+      <w:r>
+        <w:rPr>
+          <w:rFonts w:ascii="Cambria" w:hAnsi="Cambria" w:cs="Arial"/>
+        </w:rPr>
+        <w:t>greater than</w:t>
+      </w:r>
+      <w:r>
+        <w:rPr>
+          <w:rFonts w:ascii="Cambria" w:hAnsi="Cambria" w:cs="Arial"/>
+        </w:rPr>
+        <w:t xml:space="preserve"> the coursework.</w:t>
+      </w:r>
+      <w:r>
+        <w:rPr>
+          <w:rFonts w:ascii="Cambria" w:hAnsi="Cambria" w:cs="Arial"/>
+        </w:rPr>
+        <w:t xml:space="preserve"> </w:t>
+      </w:r>
+      <w:r>
+        <w:rPr>
+          <w:rFonts w:ascii="Cambria" w:hAnsi="Cambria" w:cs="Arial"/>
+        </w:rPr>
         <w:t>The writing period of the dissertation is very long and could take more than one semester but the coursework is finished before the semester is completed. A little research can be enough for a coursework to be finished</w:t>
       </w:r>
       <w:r>
@@ -3344,7 +3560,19 @@
         <w:rPr>
           <w:rFonts w:ascii="Cambria" w:hAnsi="Cambria" w:cs="Arial"/>
         </w:rPr>
-        <w:t xml:space="preserve">A dissertation is done to get a degree in the university </w:t>
+        <w:t xml:space="preserve">A dissertation </w:t>
+      </w:r>
+      <w:r>
+        <w:rPr>
+          <w:rFonts w:ascii="Cambria" w:hAnsi="Cambria" w:cs="Arial"/>
+        </w:rPr>
+        <w:t>will give a university degree</w:t>
+      </w:r>
+      <w:r>
+        <w:rPr>
+          <w:rFonts w:ascii="Cambria" w:hAnsi="Cambria" w:cs="Arial"/>
+        </w:rPr>
+        <w:t xml:space="preserve"> </w:t>
       </w:r>
       <w:r>
         <w:rPr>
@@ -3356,7 +3584,31 @@
         <w:rPr>
           <w:rFonts w:ascii="Cambria" w:hAnsi="Cambria" w:cs="Arial"/>
         </w:rPr>
-        <w:t xml:space="preserve">coursework is completed to pass </w:t>
+        <w:t xml:space="preserve">coursework is </w:t>
+      </w:r>
+      <w:r>
+        <w:rPr>
+          <w:rFonts w:ascii="Cambria" w:hAnsi="Cambria" w:cs="Arial"/>
+        </w:rPr>
+        <w:t>done</w:t>
+      </w:r>
+      <w:r>
+        <w:rPr>
+          <w:rFonts w:ascii="Cambria" w:hAnsi="Cambria" w:cs="Arial"/>
+        </w:rPr>
+        <w:t xml:space="preserve"> to </w:t>
+      </w:r>
+      <w:r>
+        <w:rPr>
+          <w:rFonts w:ascii="Cambria" w:hAnsi="Cambria" w:cs="Arial"/>
+        </w:rPr>
+        <w:t>complete</w:t>
+      </w:r>
+      <w:r>
+        <w:rPr>
+          <w:rFonts w:ascii="Cambria" w:hAnsi="Cambria" w:cs="Arial"/>
+        </w:rPr>
+        <w:t xml:space="preserve"> </w:t>
       </w:r>
       <w:r>
         <w:rPr>
@@ -3583,7 +3835,7 @@
           <w:szCs w:val="28"/>
         </w:rPr>
       </w:pPr>
-      <w:bookmarkStart w:id="6" w:name="_Toc108858797"/>
+      <w:bookmarkStart w:id="6" w:name="_Toc109055008"/>
       <w:r>
         <w:rPr>
           <w:rFonts w:ascii="Cambria" w:hAnsi="Cambria"/>
@@ -3638,13 +3890,7 @@
         <w:rPr>
           <w:rFonts w:ascii="Cambria" w:hAnsi="Cambria" w:cs="Arial"/>
         </w:rPr>
-        <w:t xml:space="preserve"> </w:t>
-      </w:r>
-      <w:r>
-        <w:rPr>
-          <w:rFonts w:ascii="Cambria" w:hAnsi="Cambria" w:cs="Arial"/>
-        </w:rPr>
-        <w:t>Students can start writing the dissertation and they won’t have a hard time starting the introduction, literature review, and methodology if they have crafted a high-quality proposal. Similarly, students have to introduce the dissertation with a brief background, problem statement, research questions, and significance of the research.</w:t>
+        <w:t xml:space="preserve"> Students can start writing the dissertation and they won’t have a hard time starting the introduction, literature review, and methodology if they have crafted a high-quality proposal. Similarly, students have to introduce the dissertation with a brief background, problem statement, research questions, and significance of the research.</w:t>
       </w:r>
     </w:p>
     <w:p>
@@ -3713,7 +3959,7 @@
           <w:color w:val="000000" w:themeColor="text1"/>
         </w:rPr>
       </w:pPr>
-      <w:bookmarkStart w:id="7" w:name="_Toc108858776"/>
+      <w:bookmarkStart w:id="7" w:name="_Toc109055083"/>
       <w:r>
         <w:rPr>
           <w:rFonts w:ascii="Cambria" w:hAnsi="Cambria"/>
@@ -3768,16 +4014,6 @@
     </w:p>
     <w:p>
       <w:pPr>
-        <w:pStyle w:val="Caption"/>
-        <w:jc w:val="center"/>
-        <w:rPr>
-          <w:rFonts w:ascii="Cambria" w:hAnsi="Cambria"/>
-          <w:color w:val="000000" w:themeColor="text1"/>
-        </w:rPr>
-      </w:pPr>
-    </w:p>
-    <w:p>
-      <w:pPr>
         <w:jc w:val="both"/>
         <w:rPr>
           <w:rFonts w:ascii="Cambria" w:hAnsi="Cambria" w:cs="Arial"/>
@@ -3787,6 +4023,7 @@
         <w:rPr>
           <w:rFonts w:ascii="Cambria" w:hAnsi="Cambria" w:cs="Arial"/>
         </w:rPr>
+        <w:lastRenderedPageBreak/>
         <w:t xml:space="preserve">Then, </w:t>
       </w:r>
       <w:r>
@@ -3865,31 +4102,55 @@
         <w:rPr>
           <w:rFonts w:ascii="Cambria" w:hAnsi="Cambria" w:cs="Arial"/>
         </w:rPr>
-        <w:t>They</w:t>
-      </w:r>
-      <w:r>
-        <w:rPr>
-          <w:rFonts w:ascii="Cambria" w:hAnsi="Cambria" w:cs="Arial"/>
-        </w:rPr>
-        <w:t xml:space="preserve"> have to design their research strategy</w:t>
-      </w:r>
-      <w:r>
-        <w:rPr>
-          <w:rFonts w:ascii="Cambria" w:hAnsi="Cambria" w:cs="Arial"/>
-        </w:rPr>
-        <w:t>,</w:t>
-      </w:r>
-      <w:r>
-        <w:rPr>
-          <w:rFonts w:ascii="Cambria" w:hAnsi="Cambria" w:cs="Arial"/>
-        </w:rPr>
-        <w:t xml:space="preserve"> execute and analyze the collected data</w:t>
-      </w:r>
-      <w:r>
-        <w:rPr>
-          <w:rFonts w:ascii="Cambria" w:hAnsi="Cambria" w:cs="Arial"/>
-        </w:rPr>
-        <w:t xml:space="preserve"> and then</w:t>
+        <w:t>R</w:t>
+      </w:r>
+      <w:r>
+        <w:rPr>
+          <w:rFonts w:ascii="Cambria" w:hAnsi="Cambria" w:cs="Arial"/>
+        </w:rPr>
+        <w:t>esearch strategy</w:t>
+      </w:r>
+      <w:r>
+        <w:rPr>
+          <w:rFonts w:ascii="Cambria" w:hAnsi="Cambria" w:cs="Arial"/>
+        </w:rPr>
+        <w:t xml:space="preserve"> has to be developed by themselves.</w:t>
+      </w:r>
+      <w:r>
+        <w:rPr>
+          <w:rFonts w:ascii="Cambria" w:hAnsi="Cambria" w:cs="Arial"/>
+        </w:rPr>
+        <w:t xml:space="preserve"> </w:t>
+      </w:r>
+      <w:r>
+        <w:rPr>
+          <w:rFonts w:ascii="Cambria" w:hAnsi="Cambria" w:cs="Arial"/>
+        </w:rPr>
+        <w:t>T</w:t>
+      </w:r>
+      <w:r>
+        <w:rPr>
+          <w:rFonts w:ascii="Cambria" w:hAnsi="Cambria" w:cs="Arial"/>
+        </w:rPr>
+        <w:t>he collected data</w:t>
+      </w:r>
+      <w:r>
+        <w:rPr>
+          <w:rFonts w:ascii="Cambria" w:hAnsi="Cambria" w:cs="Arial"/>
+        </w:rPr>
+        <w:t xml:space="preserve"> should be executed and analyzed </w:t>
+      </w:r>
+      <w:r>
+        <w:rPr>
+          <w:rFonts w:ascii="Cambria" w:hAnsi="Cambria" w:cs="Arial"/>
+        </w:rPr>
+        <w:t>and</w:t>
+      </w:r>
+      <w:r>
+        <w:rPr>
+          <w:rFonts w:ascii="Cambria" w:hAnsi="Cambria" w:cs="Arial"/>
+        </w:rPr>
+        <w:t xml:space="preserve"> then</w:t>
       </w:r>
       <w:r>
         <w:rPr>
@@ -4485,7 +4746,7 @@
           <w:szCs w:val="28"/>
         </w:rPr>
       </w:pPr>
-      <w:bookmarkStart w:id="8" w:name="_Toc108858798"/>
+      <w:bookmarkStart w:id="8" w:name="_Toc109055009"/>
       <w:r>
         <w:rPr>
           <w:rFonts w:ascii="Cambria" w:hAnsi="Cambria"/>
@@ -4523,19 +4784,67 @@
         <w:rPr>
           <w:rFonts w:ascii="Cambria" w:hAnsi="Cambria"/>
         </w:rPr>
-        <w:t>The main benefit of writing coursework or a dissertation is that students will gain knowledge and develop lots of skills. They will be better at reading, understanding, and writing. In the same way, they will critically think about a problem to find a solution. They will enhance problem-solving, communication, creativity, innovation, and research skill. The dissertation will increase researching, and analyzing skills more than coursework. Students will be better at saving time, completing work before the deadline, managing and controlling their, and working on the deadline.</w:t>
-      </w:r>
-      <w:r>
-        <w:rPr>
-          <w:rFonts w:ascii="Cambria" w:hAnsi="Cambria"/>
-        </w:rPr>
-        <w:t xml:space="preserve"> </w:t>
-      </w:r>
-      <w:r>
-        <w:rPr>
-          <w:rFonts w:ascii="Cambria" w:hAnsi="Cambria"/>
-        </w:rPr>
-        <w:t xml:space="preserve">Likewise, students will get the confidence to take on the challenges when they finish their work. Good coursework or dissertation will provide a better grade that will give students satisfaction, and good feelings, and keep their interest high </w:t>
+        <w:t>S</w:t>
+      </w:r>
+      <w:r>
+        <w:rPr>
+          <w:rFonts w:ascii="Cambria" w:hAnsi="Cambria"/>
+        </w:rPr>
+        <w:t xml:space="preserve">tudents </w:t>
+      </w:r>
+      <w:r>
+        <w:rPr>
+          <w:rFonts w:ascii="Cambria" w:hAnsi="Cambria"/>
+        </w:rPr>
+        <w:t>can</w:t>
+      </w:r>
+      <w:r>
+        <w:rPr>
+          <w:rFonts w:ascii="Cambria" w:hAnsi="Cambria"/>
+        </w:rPr>
+        <w:t xml:space="preserve"> gain knowledge and develop lots of skills</w:t>
+      </w:r>
+      <w:r>
+        <w:rPr>
+          <w:rFonts w:ascii="Cambria" w:hAnsi="Cambria"/>
+        </w:rPr>
+        <w:t xml:space="preserve"> by writing dissertation or coursework</w:t>
+      </w:r>
+      <w:r>
+        <w:rPr>
+          <w:rFonts w:ascii="Cambria" w:hAnsi="Cambria"/>
+        </w:rPr>
+        <w:t xml:space="preserve">. They will be better at reading, understanding, and writing. In the same way, they will critically think about a problem to find a solution. They will enhance problem-solving, communication, creativity, innovation, and research skill. The dissertation will increase researching, and analyzing skills more than coursework. Students will be better at managing </w:t>
+      </w:r>
+      <w:r>
+        <w:rPr>
+          <w:rFonts w:ascii="Cambria" w:hAnsi="Cambria"/>
+        </w:rPr>
+        <w:t>time</w:t>
+      </w:r>
+      <w:r>
+        <w:rPr>
+          <w:rFonts w:ascii="Cambria" w:hAnsi="Cambria"/>
+        </w:rPr>
+        <w:t xml:space="preserve"> and working on the deadline.</w:t>
+      </w:r>
+      <w:r>
+        <w:rPr>
+          <w:rFonts w:ascii="Cambria" w:hAnsi="Cambria"/>
+        </w:rPr>
+        <w:t xml:space="preserve"> Likewise, </w:t>
+      </w:r>
+      <w:r>
+        <w:rPr>
+          <w:rFonts w:ascii="Cambria" w:hAnsi="Cambria"/>
+        </w:rPr>
+        <w:t>they</w:t>
+      </w:r>
+      <w:r>
+        <w:rPr>
+          <w:rFonts w:ascii="Cambria" w:hAnsi="Cambria"/>
+        </w:rPr>
+        <w:t xml:space="preserve"> will get the confidence to take on the challenges when they finish their work. Good coursework or dissertation will provide a better grade that will give students satisfaction, and good feelings, and keep their interest high </w:t>
       </w:r>
       <w:sdt>
         <w:sdtPr>
@@ -4545,6 +4854,7 @@
           <w:id w:val="1738359958"/>
           <w:citation/>
         </w:sdtPr>
+        <w:sdtEndPr/>
         <w:sdtContent>
           <w:r>
             <w:rPr>
@@ -4593,6 +4903,7 @@
           <w:id w:val="1851442083"/>
           <w:citation/>
         </w:sdtPr>
+        <w:sdtEndPr/>
         <w:sdtContent>
           <w:r>
             <w:rPr>
@@ -4631,7 +4942,49 @@
         <w:rPr>
           <w:rFonts w:ascii="Cambria" w:hAnsi="Cambria"/>
         </w:rPr>
-        <w:t>. Students will get success or pass a single module after completing the coursework whereas a dissertation will give the students a university degree. A dissertation will be very helpful for a better career and give long-term achievement. Coursework will be also helpful to get success in a particular field like getting a job.</w:t>
+        <w:t xml:space="preserve">. Students will </w:t>
+      </w:r>
+      <w:r>
+        <w:rPr>
+          <w:rFonts w:ascii="Cambria" w:hAnsi="Cambria"/>
+        </w:rPr>
+        <w:t>complete</w:t>
+      </w:r>
+      <w:r>
+        <w:rPr>
+          <w:rFonts w:ascii="Cambria" w:hAnsi="Cambria"/>
+        </w:rPr>
+        <w:t xml:space="preserve"> a single module </w:t>
+      </w:r>
+      <w:r>
+        <w:rPr>
+          <w:rFonts w:ascii="Cambria" w:hAnsi="Cambria"/>
+        </w:rPr>
+        <w:t>in a coursework</w:t>
+      </w:r>
+      <w:r>
+        <w:rPr>
+          <w:rFonts w:ascii="Cambria" w:hAnsi="Cambria"/>
+        </w:rPr>
+        <w:t>.</w:t>
+      </w:r>
+      <w:r>
+        <w:rPr>
+          <w:rFonts w:ascii="Cambria" w:hAnsi="Cambria"/>
+        </w:rPr>
+        <w:t xml:space="preserve"> </w:t>
+      </w:r>
+      <w:r>
+        <w:rPr>
+          <w:rFonts w:ascii="Cambria" w:hAnsi="Cambria"/>
+        </w:rPr>
+        <w:t>But</w:t>
+      </w:r>
+      <w:r>
+        <w:rPr>
+          <w:rFonts w:ascii="Cambria" w:hAnsi="Cambria"/>
+        </w:rPr>
+        <w:t xml:space="preserve"> a dissertation will give the students a university degree. A dissertation will be very helpful for a better career and give long-term achievement. Coursework will be also helpful to get success in a particular field like getting a job.</w:t>
       </w:r>
     </w:p>
     <w:p>
@@ -4649,9 +5002,9 @@
           <w:noProof/>
         </w:rPr>
         <w:drawing>
-          <wp:inline distT="0" distB="0" distL="0" distR="0" wp14:anchorId="4B766EA7" wp14:editId="43DC0352">
-            <wp:extent cx="5883061" cy="3309222"/>
-            <wp:effectExtent l="0" t="0" r="1905" b="0"/>
+          <wp:inline distT="0" distB="0" distL="0" distR="0" wp14:anchorId="4B766EA7" wp14:editId="03456172">
+            <wp:extent cx="5756745" cy="3238169"/>
+            <wp:effectExtent l="0" t="0" r="0" b="635"/>
             <wp:docPr id="6" name="Picture 6"/>
             <wp:cNvGraphicFramePr>
               <a:graphicFrameLocks xmlns:a="http://schemas.openxmlformats.org/drawingml/2006/main" noChangeAspect="1"/>
@@ -4678,7 +5031,7 @@
                   <pic:spPr>
                     <a:xfrm>
                       <a:off x="0" y="0"/>
-                      <a:ext cx="5883061" cy="3309222"/>
+                      <a:ext cx="5764639" cy="3242609"/>
                     </a:xfrm>
                     <a:prstGeom prst="rect">
                       <a:avLst/>
@@ -4700,7 +5053,7 @@
           <w:color w:val="000000" w:themeColor="text1"/>
         </w:rPr>
       </w:pPr>
-      <w:bookmarkStart w:id="9" w:name="_Toc108858777"/>
+      <w:bookmarkStart w:id="9" w:name="_Toc109055084"/>
       <w:r>
         <w:rPr>
           <w:rFonts w:ascii="Cambria" w:hAnsi="Cambria"/>
@@ -4792,7 +5145,19 @@
         <w:rPr>
           <w:rFonts w:ascii="Cambria" w:hAnsi="Cambria"/>
         </w:rPr>
-        <w:t xml:space="preserve">Writing a dissertation is way more challenging than writing coursework. Students have to write both coursework and dissertation under the limitation of word count and should be free of plagiarism. However, plagiarism is found in most students’ writing. Most of the students cannot manage their time and they complete only some part of the coursework or dissertation even though the deadline is near. Similarly, getting frequent helps from the </w:t>
+        <w:t xml:space="preserve">Writing a dissertation is </w:t>
+      </w:r>
+      <w:r>
+        <w:rPr>
+          <w:rFonts w:ascii="Cambria" w:hAnsi="Cambria"/>
+        </w:rPr>
+        <w:t xml:space="preserve">harder work </w:t>
+      </w:r>
+      <w:r>
+        <w:rPr>
+          <w:rFonts w:ascii="Cambria" w:hAnsi="Cambria"/>
+        </w:rPr>
+        <w:t xml:space="preserve">than writing coursework. Students have to write both coursework and dissertation under the limitation of word count and should be free of plagiarism. However, plagiarism is found in most students’ writing. Most of the students cannot manage their time and they complete only some part of the coursework or dissertation even though the deadline is near. Similarly, getting frequent helps from the </w:t>
       </w:r>
       <w:r>
         <w:rPr>
@@ -4955,14 +5320,19 @@
         <w:rPr>
           <w:rFonts w:ascii="Cambria" w:hAnsi="Cambria"/>
         </w:rPr>
-        <w:t xml:space="preserve"> first challenge faced by students while writing a dissertation. Even though the topic is approved by the university, students might have a really hard time finding enough resources like books, journals, and research </w:t>
-      </w:r>
-      <w:r>
-        <w:rPr>
-          <w:rFonts w:ascii="Cambria" w:hAnsi="Cambria"/>
-        </w:rPr>
-        <w:lastRenderedPageBreak/>
-        <w:t xml:space="preserve">papers to support the research topic. </w:t>
+        <w:t xml:space="preserve"> first challenge </w:t>
+      </w:r>
+      <w:r>
+        <w:rPr>
+          <w:rFonts w:ascii="Cambria" w:hAnsi="Cambria"/>
+        </w:rPr>
+        <w:t>in</w:t>
+      </w:r>
+      <w:r>
+        <w:rPr>
+          <w:rFonts w:ascii="Cambria" w:hAnsi="Cambria"/>
+        </w:rPr>
+        <w:t xml:space="preserve"> dissertation. Even though the topic is approved by the university, students might have a really hard time finding enough resources like books, journals, and research papers to support the research topic. </w:t>
       </w:r>
       <w:r>
         <w:rPr>
@@ -5034,246 +5404,6 @@
     </w:p>
     <w:p>
       <w:pPr>
-        <w:spacing w:line="276" w:lineRule="auto"/>
-        <w:jc w:val="both"/>
-        <w:rPr>
-          <w:rFonts w:ascii="Cambria" w:hAnsi="Cambria"/>
-        </w:rPr>
-      </w:pPr>
-    </w:p>
-    <w:p>
-      <w:pPr>
-        <w:spacing w:line="276" w:lineRule="auto"/>
-        <w:jc w:val="both"/>
-        <w:rPr>
-          <w:rFonts w:ascii="Cambria" w:hAnsi="Cambria"/>
-        </w:rPr>
-      </w:pPr>
-    </w:p>
-    <w:p>
-      <w:pPr>
-        <w:spacing w:line="276" w:lineRule="auto"/>
-        <w:jc w:val="both"/>
-        <w:rPr>
-          <w:rFonts w:ascii="Cambria" w:hAnsi="Cambria"/>
-        </w:rPr>
-      </w:pPr>
-    </w:p>
-    <w:p>
-      <w:pPr>
-        <w:spacing w:line="276" w:lineRule="auto"/>
-        <w:jc w:val="both"/>
-        <w:rPr>
-          <w:rFonts w:ascii="Cambria" w:hAnsi="Cambria"/>
-        </w:rPr>
-      </w:pPr>
-    </w:p>
-    <w:p>
-      <w:pPr>
-        <w:spacing w:line="276" w:lineRule="auto"/>
-        <w:jc w:val="both"/>
-        <w:rPr>
-          <w:rFonts w:ascii="Cambria" w:hAnsi="Cambria"/>
-        </w:rPr>
-      </w:pPr>
-    </w:p>
-    <w:p>
-      <w:pPr>
-        <w:spacing w:line="276" w:lineRule="auto"/>
-        <w:jc w:val="both"/>
-        <w:rPr>
-          <w:rFonts w:ascii="Cambria" w:hAnsi="Cambria"/>
-        </w:rPr>
-      </w:pPr>
-    </w:p>
-    <w:p>
-      <w:pPr>
-        <w:spacing w:line="276" w:lineRule="auto"/>
-        <w:jc w:val="both"/>
-        <w:rPr>
-          <w:rFonts w:ascii="Cambria" w:hAnsi="Cambria"/>
-        </w:rPr>
-      </w:pPr>
-    </w:p>
-    <w:p>
-      <w:pPr>
-        <w:spacing w:line="276" w:lineRule="auto"/>
-        <w:jc w:val="both"/>
-        <w:rPr>
-          <w:rFonts w:ascii="Cambria" w:hAnsi="Cambria"/>
-        </w:rPr>
-      </w:pPr>
-    </w:p>
-    <w:p>
-      <w:pPr>
-        <w:spacing w:line="276" w:lineRule="auto"/>
-        <w:jc w:val="both"/>
-        <w:rPr>
-          <w:rFonts w:ascii="Cambria" w:hAnsi="Cambria"/>
-        </w:rPr>
-      </w:pPr>
-    </w:p>
-    <w:p>
-      <w:pPr>
-        <w:spacing w:line="276" w:lineRule="auto"/>
-        <w:jc w:val="both"/>
-        <w:rPr>
-          <w:rFonts w:ascii="Cambria" w:hAnsi="Cambria"/>
-        </w:rPr>
-      </w:pPr>
-    </w:p>
-    <w:p>
-      <w:pPr>
-        <w:spacing w:line="276" w:lineRule="auto"/>
-        <w:jc w:val="both"/>
-        <w:rPr>
-          <w:rFonts w:ascii="Cambria" w:hAnsi="Cambria"/>
-        </w:rPr>
-      </w:pPr>
-    </w:p>
-    <w:p>
-      <w:pPr>
-        <w:spacing w:line="276" w:lineRule="auto"/>
-        <w:jc w:val="both"/>
-        <w:rPr>
-          <w:rFonts w:ascii="Cambria" w:hAnsi="Cambria"/>
-        </w:rPr>
-      </w:pPr>
-    </w:p>
-    <w:p>
-      <w:pPr>
-        <w:spacing w:line="276" w:lineRule="auto"/>
-        <w:jc w:val="both"/>
-        <w:rPr>
-          <w:rFonts w:ascii="Cambria" w:hAnsi="Cambria"/>
-        </w:rPr>
-      </w:pPr>
-    </w:p>
-    <w:p>
-      <w:pPr>
-        <w:spacing w:line="276" w:lineRule="auto"/>
-        <w:jc w:val="both"/>
-        <w:rPr>
-          <w:rFonts w:ascii="Cambria" w:hAnsi="Cambria"/>
-        </w:rPr>
-      </w:pPr>
-    </w:p>
-    <w:p>
-      <w:pPr>
-        <w:spacing w:line="276" w:lineRule="auto"/>
-        <w:jc w:val="both"/>
-        <w:rPr>
-          <w:rFonts w:ascii="Cambria" w:hAnsi="Cambria"/>
-        </w:rPr>
-      </w:pPr>
-    </w:p>
-    <w:p>
-      <w:pPr>
-        <w:spacing w:line="276" w:lineRule="auto"/>
-        <w:jc w:val="both"/>
-        <w:rPr>
-          <w:rFonts w:ascii="Cambria" w:hAnsi="Cambria"/>
-        </w:rPr>
-      </w:pPr>
-    </w:p>
-    <w:p>
-      <w:pPr>
-        <w:spacing w:line="276" w:lineRule="auto"/>
-        <w:jc w:val="both"/>
-        <w:rPr>
-          <w:rFonts w:ascii="Cambria" w:hAnsi="Cambria"/>
-        </w:rPr>
-      </w:pPr>
-    </w:p>
-    <w:p>
-      <w:pPr>
-        <w:spacing w:line="276" w:lineRule="auto"/>
-        <w:jc w:val="both"/>
-        <w:rPr>
-          <w:rFonts w:ascii="Cambria" w:hAnsi="Cambria"/>
-        </w:rPr>
-      </w:pPr>
-    </w:p>
-    <w:p>
-      <w:pPr>
-        <w:spacing w:line="276" w:lineRule="auto"/>
-        <w:jc w:val="both"/>
-        <w:rPr>
-          <w:rFonts w:ascii="Cambria" w:hAnsi="Cambria"/>
-        </w:rPr>
-      </w:pPr>
-    </w:p>
-    <w:p>
-      <w:pPr>
-        <w:tabs>
-          <w:tab w:val="left" w:pos="1853"/>
-        </w:tabs>
-        <w:spacing w:line="276" w:lineRule="auto"/>
-        <w:jc w:val="both"/>
-        <w:rPr>
-          <w:rFonts w:ascii="Cambria" w:hAnsi="Cambria"/>
-        </w:rPr>
-      </w:pPr>
-      <w:r>
-        <w:rPr>
-          <w:rFonts w:ascii="Cambria" w:hAnsi="Cambria"/>
-        </w:rPr>
-        <w:tab/>
-      </w:r>
-    </w:p>
-    <w:p>
-      <w:pPr>
-        <w:tabs>
-          <w:tab w:val="left" w:pos="1853"/>
-        </w:tabs>
-        <w:spacing w:line="276" w:lineRule="auto"/>
-        <w:jc w:val="both"/>
-        <w:rPr>
-          <w:rFonts w:ascii="Cambria" w:hAnsi="Cambria"/>
-        </w:rPr>
-      </w:pPr>
-    </w:p>
-    <w:p>
-      <w:pPr>
-        <w:tabs>
-          <w:tab w:val="left" w:pos="1853"/>
-        </w:tabs>
-        <w:spacing w:line="276" w:lineRule="auto"/>
-        <w:jc w:val="both"/>
-        <w:rPr>
-          <w:rFonts w:ascii="Cambria" w:hAnsi="Cambria"/>
-        </w:rPr>
-      </w:pPr>
-    </w:p>
-    <w:p>
-      <w:pPr>
-        <w:spacing w:line="276" w:lineRule="auto"/>
-        <w:jc w:val="both"/>
-        <w:rPr>
-          <w:rFonts w:ascii="Cambria" w:hAnsi="Cambria"/>
-        </w:rPr>
-      </w:pPr>
-    </w:p>
-    <w:p>
-      <w:pPr>
-        <w:spacing w:line="276" w:lineRule="auto"/>
-        <w:jc w:val="both"/>
-        <w:rPr>
-          <w:rFonts w:ascii="Cambria" w:hAnsi="Cambria"/>
-        </w:rPr>
-      </w:pPr>
-    </w:p>
-    <w:p>
-      <w:pPr>
-        <w:spacing w:line="276" w:lineRule="auto"/>
-        <w:jc w:val="both"/>
-        <w:rPr>
-          <w:rFonts w:ascii="Cambria" w:hAnsi="Cambria"/>
-        </w:rPr>
-      </w:pPr>
-    </w:p>
-    <w:p>
-      <w:pPr>
         <w:pStyle w:val="Heading1"/>
         <w:spacing w:before="0" w:line="276" w:lineRule="auto"/>
         <w:rPr>
@@ -5283,7 +5413,7 @@
           <w:color w:val="000000" w:themeColor="text1"/>
         </w:rPr>
       </w:pPr>
-      <w:bookmarkStart w:id="10" w:name="_Toc108858799"/>
+      <w:bookmarkStart w:id="10" w:name="_Toc109055010"/>
       <w:r>
         <w:rPr>
           <w:rFonts w:ascii="Cambria" w:hAnsi="Cambria" w:cs="Arial"/>
@@ -5307,7 +5437,43 @@
         <w:rPr>
           <w:rFonts w:ascii="Cambria" w:hAnsi="Cambria"/>
         </w:rPr>
-        <w:t xml:space="preserve">Academic writing differs from personal writing. It is structured, clear, evidenced, focused, and concise. Even though coursework and dissertation both are academic writing, they are different from each other in some manners. </w:t>
+        <w:t xml:space="preserve">Academic </w:t>
+      </w:r>
+      <w:r>
+        <w:rPr>
+          <w:rFonts w:ascii="Cambria" w:hAnsi="Cambria"/>
+        </w:rPr>
+        <w:t>and</w:t>
+      </w:r>
+      <w:r>
+        <w:rPr>
+          <w:rFonts w:ascii="Cambria" w:hAnsi="Cambria"/>
+        </w:rPr>
+        <w:t xml:space="preserve"> personal writing</w:t>
+      </w:r>
+      <w:r>
+        <w:rPr>
+          <w:rFonts w:ascii="Cambria" w:hAnsi="Cambria"/>
+        </w:rPr>
+        <w:t xml:space="preserve"> are not same</w:t>
+      </w:r>
+      <w:r>
+        <w:rPr>
+          <w:rFonts w:ascii="Cambria" w:hAnsi="Cambria"/>
+        </w:rPr>
+        <w:t xml:space="preserve">. Even though coursework and dissertation are academic writing, they </w:t>
+      </w:r>
+      <w:r>
+        <w:rPr>
+          <w:rFonts w:ascii="Cambria" w:hAnsi="Cambria"/>
+        </w:rPr>
+        <w:t>don’t match</w:t>
+      </w:r>
+      <w:r>
+        <w:rPr>
+          <w:rFonts w:ascii="Cambria" w:hAnsi="Cambria"/>
+        </w:rPr>
+        <w:t xml:space="preserve"> in some manners. </w:t>
       </w:r>
       <w:r>
         <w:rPr>
@@ -5319,7 +5485,67 @@
         <w:rPr>
           <w:rFonts w:ascii="Cambria" w:hAnsi="Cambria"/>
         </w:rPr>
-        <w:t xml:space="preserve">issertation is longer than coursework and takes lots of hard work and time to finish. </w:t>
+        <w:t>issertation</w:t>
+      </w:r>
+      <w:r>
+        <w:rPr>
+          <w:rFonts w:ascii="Cambria" w:hAnsi="Cambria"/>
+        </w:rPr>
+        <w:t xml:space="preserve"> requires hard work and</w:t>
+      </w:r>
+      <w:r>
+        <w:rPr>
+          <w:rFonts w:ascii="Cambria" w:hAnsi="Cambria"/>
+        </w:rPr>
+        <w:t xml:space="preserve"> </w:t>
+      </w:r>
+      <w:r>
+        <w:rPr>
+          <w:rFonts w:ascii="Cambria" w:hAnsi="Cambria"/>
+        </w:rPr>
+        <w:t>takes</w:t>
+      </w:r>
+      <w:r>
+        <w:rPr>
+          <w:rFonts w:ascii="Cambria" w:hAnsi="Cambria"/>
+        </w:rPr>
+        <w:t xml:space="preserve"> longer</w:t>
+      </w:r>
+      <w:r>
+        <w:rPr>
+          <w:rFonts w:ascii="Cambria" w:hAnsi="Cambria"/>
+        </w:rPr>
+        <w:t xml:space="preserve"> time</w:t>
+      </w:r>
+      <w:r>
+        <w:rPr>
+          <w:rFonts w:ascii="Cambria" w:hAnsi="Cambria"/>
+        </w:rPr>
+        <w:t xml:space="preserve"> than coursework to</w:t>
+      </w:r>
+      <w:r>
+        <w:rPr>
+          <w:rFonts w:ascii="Cambria" w:hAnsi="Cambria"/>
+        </w:rPr>
+        <w:t xml:space="preserve"> be</w:t>
+      </w:r>
+      <w:r>
+        <w:rPr>
+          <w:rFonts w:ascii="Cambria" w:hAnsi="Cambria"/>
+        </w:rPr>
+        <w:t xml:space="preserve"> finish</w:t>
+      </w:r>
+      <w:r>
+        <w:rPr>
+          <w:rFonts w:ascii="Cambria" w:hAnsi="Cambria"/>
+        </w:rPr>
+        <w:t>ed</w:t>
+      </w:r>
+      <w:r>
+        <w:rPr>
+          <w:rFonts w:ascii="Cambria" w:hAnsi="Cambria"/>
+        </w:rPr>
+        <w:t xml:space="preserve">. </w:t>
       </w:r>
       <w:r>
         <w:rPr>
@@ -5385,13 +5611,85 @@
         <w:rPr>
           <w:rFonts w:ascii="Cambria" w:hAnsi="Cambria"/>
         </w:rPr>
-        <w:t xml:space="preserve">. Similarly, </w:t>
-      </w:r>
-      <w:r>
-        <w:rPr>
-          <w:rFonts w:ascii="Cambria" w:hAnsi="Cambria"/>
-        </w:rPr>
-        <w:t xml:space="preserve">both enhance students’ skills. Lots of challenges are faced by the students while writing coursework and dissertation and writing a dissertation is way harder than coursework. But completing both perfectly leads to great achievement and provides better career opportunities. </w:t>
+        <w:t>. Similarly</w:t>
+      </w:r>
+      <w:r>
+        <w:rPr>
+          <w:rFonts w:ascii="Cambria" w:hAnsi="Cambria"/>
+        </w:rPr>
+        <w:t>,</w:t>
+      </w:r>
+      <w:r>
+        <w:rPr>
+          <w:rFonts w:ascii="Cambria" w:hAnsi="Cambria"/>
+        </w:rPr>
+        <w:t xml:space="preserve"> </w:t>
+      </w:r>
+      <w:r>
+        <w:rPr>
+          <w:rFonts w:ascii="Cambria" w:hAnsi="Cambria"/>
+        </w:rPr>
+        <w:t>w</w:t>
+      </w:r>
+      <w:r>
+        <w:rPr>
+          <w:rFonts w:ascii="Cambria" w:hAnsi="Cambria"/>
+        </w:rPr>
+        <w:t>riting coursework and dissertation</w:t>
+      </w:r>
+      <w:r>
+        <w:rPr>
+          <w:rFonts w:ascii="Cambria" w:hAnsi="Cambria"/>
+        </w:rPr>
+        <w:t xml:space="preserve"> will give many challenges to the students</w:t>
+      </w:r>
+      <w:r>
+        <w:rPr>
+          <w:rFonts w:ascii="Cambria" w:hAnsi="Cambria"/>
+        </w:rPr>
+        <w:t xml:space="preserve"> and </w:t>
+      </w:r>
+      <w:r>
+        <w:rPr>
+          <w:rFonts w:ascii="Cambria" w:hAnsi="Cambria"/>
+        </w:rPr>
+        <w:t xml:space="preserve">both </w:t>
+      </w:r>
+      <w:r>
+        <w:rPr>
+          <w:rFonts w:ascii="Cambria" w:hAnsi="Cambria"/>
+        </w:rPr>
+        <w:t xml:space="preserve">will </w:t>
+      </w:r>
+      <w:r>
+        <w:rPr>
+          <w:rFonts w:ascii="Cambria" w:hAnsi="Cambria"/>
+        </w:rPr>
+        <w:t>enhance students’ skills</w:t>
+      </w:r>
+      <w:r>
+        <w:rPr>
+          <w:rFonts w:ascii="Cambria" w:hAnsi="Cambria"/>
+        </w:rPr>
+        <w:t>. A</w:t>
+      </w:r>
+      <w:r>
+        <w:rPr>
+          <w:rFonts w:ascii="Cambria" w:hAnsi="Cambria"/>
+        </w:rPr>
+        <w:t xml:space="preserve"> dissertation is harder</w:t>
+      </w:r>
+      <w:r>
+        <w:rPr>
+          <w:rFonts w:ascii="Cambria" w:hAnsi="Cambria"/>
+        </w:rPr>
+        <w:t xml:space="preserve"> work</w:t>
+      </w:r>
+      <w:r>
+        <w:rPr>
+          <w:rFonts w:ascii="Cambria" w:hAnsi="Cambria"/>
+        </w:rPr>
+        <w:t xml:space="preserve"> than coursework. But completing both perfectly leads to great achievement and provides better career opportunities. </w:t>
       </w:r>
     </w:p>
     <w:p>
@@ -5570,7 +5868,7 @@
         </w:rPr>
       </w:pPr>
     </w:p>
-    <w:bookmarkStart w:id="11" w:name="_Toc108858800" w:displacedByCustomXml="next"/>
+    <w:bookmarkStart w:id="11" w:name="_Toc109055011" w:displacedByCustomXml="next"/>
     <w:sdt>
       <w:sdtPr>
         <w:rPr>

</xml_diff>